<commit_message>
New version only about us
</commit_message>
<xml_diff>
--- a/Documentacion/Appical - Paginas y componentes.docx
+++ b/Documentacion/Appical - Paginas y componentes.docx
@@ -1044,6 +1044,9 @@
         </w:numPr>
       </w:pPr>
       <w:r>
+        <w:t xml:space="preserve">Datos de cliente, </w:t>
+      </w:r>
+      <w:r>
         <w:t>Dirección, teléfono (solo para productos físicos).</w:t>
       </w:r>
     </w:p>
@@ -1145,6 +1148,7 @@
         </w:numPr>
       </w:pPr>
       <w:r>
+        <w:lastRenderedPageBreak/>
         <w:t>Nombre, email, dirección, opción de editar.</w:t>
       </w:r>
     </w:p>
@@ -1156,7 +1160,6 @@
         </w:numPr>
       </w:pPr>
       <w:r>
-        <w:lastRenderedPageBreak/>
         <w:t xml:space="preserve">Historial de Compras: </w:t>
       </w:r>
     </w:p>
@@ -1421,6 +1424,7 @@
       </w:pPr>
       <w:proofErr w:type="spellStart"/>
       <w:r>
+        <w:lastRenderedPageBreak/>
         <w:t>Catalogo</w:t>
       </w:r>
       <w:proofErr w:type="spellEnd"/>
@@ -1705,6 +1709,7 @@
         </w:numPr>
       </w:pPr>
       <w:r>
+        <w:lastRenderedPageBreak/>
         <w:t xml:space="preserve">Formulario: Campos reutilizables (input, </w:t>
       </w:r>
       <w:proofErr w:type="spellStart"/>
@@ -1744,7 +1749,6 @@
       </w:pPr>
       <w:proofErr w:type="spellStart"/>
       <w:r>
-        <w:lastRenderedPageBreak/>
         <w:t>Loader</w:t>
       </w:r>
       <w:proofErr w:type="spellEnd"/>

</xml_diff>